<commit_message>
fiz alguns ajustes no ppt
</commit_message>
<xml_diff>
--- a/Documentação e Apresentação/Documento de contextualização e justificativa.docx
+++ b/Documentação e Apresentação/Documento de contextualização e justificativa.docx
@@ -48,6 +48,7 @@
         </w:numPr>
         <w:jc w:val="both"/>
         <w:rPr>
+          <w:rFonts w:cstheme="minorHAnsi"/>
           <w:b/>
           <w:bCs/>
           <w:sz w:val="24"/>
@@ -57,6 +58,7 @@
       </w:pPr>
       <w:r>
         <w:rPr>
+          <w:rFonts w:cstheme="minorHAnsi"/>
           <w:b/>
           <w:bCs/>
           <w:sz w:val="24"/>
@@ -404,7 +406,7 @@
           <w:szCs w:val="24"/>
           <w:lang w:val="pt-BR"/>
         </w:rPr>
-        <w:t xml:space="preserve">FINALIDADES DO RESFRIAMENTO </w:t>
+        <w:t>TEMPERATURA</w:t>
       </w:r>
     </w:p>
     <w:p>
@@ -425,7 +427,7 @@
           <w:szCs w:val="24"/>
           <w:lang w:val="pt-BR"/>
         </w:rPr>
-        <w:t>As condições de armazenamento são aspectos importantes que podem afetar, tanto a população   final como os tipos de microrganismos que crescem em produtos. A temperatura, a concentração de gases e umidade relativa na embalagem são os fatores de maior influência sobre a microbiota e a determinação da vida útil do produto.</w:t>
+        <w:t xml:space="preserve">A temperatura é responsável por aproximadamente 70% de uma boa conservação. Existe uma temperatura específica para cada e/ou hortaliça, os melhores resultados de uma boa conservação são obtidos quando se utiliza essa temperatura sem flutuações, ou seja, sem oscilações. </w:t>
       </w:r>
     </w:p>
     <w:p>
@@ -446,458 +448,7 @@
           <w:szCs w:val="24"/>
           <w:lang w:val="pt-BR"/>
         </w:rPr>
-        <w:t>Quando maio</w:t>
-      </w:r>
-      <w:r>
-        <w:rPr>
-          <w:rFonts w:cstheme="minorHAnsi"/>
-          <w:sz w:val="24"/>
-          <w:szCs w:val="24"/>
-          <w:lang w:val="pt-BR"/>
-        </w:rPr>
-        <w:t>r for a temperatur</w:t>
-      </w:r>
-      <w:r>
-        <w:rPr>
-          <w:rFonts w:cstheme="minorHAnsi"/>
-          <w:sz w:val="24"/>
-          <w:szCs w:val="24"/>
-          <w:lang w:val="pt-BR"/>
-        </w:rPr>
-        <w:t>a, a fruta e/ou hortaliça respira mais rápid</w:t>
-      </w:r>
-      <w:r>
-        <w:rPr>
-          <w:rFonts w:cstheme="minorHAnsi"/>
-          <w:sz w:val="24"/>
-          <w:szCs w:val="24"/>
-          <w:lang w:val="pt-BR"/>
-        </w:rPr>
-        <w:t>o, consome suas</w:t>
-      </w:r>
-      <w:r>
-        <w:rPr>
-          <w:rFonts w:cstheme="minorHAnsi"/>
-          <w:sz w:val="24"/>
-          <w:szCs w:val="24"/>
-          <w:lang w:val="pt-BR"/>
-        </w:rPr>
-        <w:t xml:space="preserve"> </w:t>
-      </w:r>
-      <w:r>
-        <w:rPr>
-          <w:rFonts w:cstheme="minorHAnsi"/>
-          <w:sz w:val="24"/>
-          <w:szCs w:val="24"/>
-          <w:lang w:val="pt-BR"/>
-        </w:rPr>
-        <w:t xml:space="preserve">reservas por não ter por onde se abastecer e </w:t>
-      </w:r>
-      <w:r>
-        <w:rPr>
-          <w:rFonts w:cstheme="minorHAnsi"/>
-          <w:sz w:val="24"/>
-          <w:szCs w:val="24"/>
-          <w:lang w:val="pt-BR"/>
-        </w:rPr>
-        <w:t>acaba morrendo mais rápido</w:t>
-      </w:r>
-      <w:r>
-        <w:rPr>
-          <w:rFonts w:cstheme="minorHAnsi"/>
-          <w:sz w:val="24"/>
-          <w:szCs w:val="24"/>
-          <w:lang w:val="pt-BR"/>
-        </w:rPr>
-        <w:t xml:space="preserve">, </w:t>
-      </w:r>
-      <w:r>
-        <w:rPr>
-          <w:rFonts w:cstheme="minorHAnsi"/>
-          <w:sz w:val="24"/>
-          <w:szCs w:val="24"/>
-          <w:lang w:val="pt-BR"/>
-        </w:rPr>
-        <w:t>ou seja,</w:t>
-      </w:r>
-      <w:r>
-        <w:rPr>
-          <w:rFonts w:cstheme="minorHAnsi"/>
-          <w:sz w:val="24"/>
-          <w:szCs w:val="24"/>
-          <w:lang w:val="pt-BR"/>
-        </w:rPr>
-        <w:t xml:space="preserve"> com a temperatura mais baixa o efeito é reverso. </w:t>
-      </w:r>
-      <w:r>
-        <w:rPr>
-          <w:rFonts w:cstheme="minorHAnsi"/>
-          <w:sz w:val="24"/>
-          <w:szCs w:val="24"/>
-          <w:lang w:val="pt-BR"/>
-        </w:rPr>
-        <w:t xml:space="preserve">A temperatura recomendada para cada fruta </w:t>
-      </w:r>
-      <w:r>
-        <w:rPr>
-          <w:rFonts w:cstheme="minorHAnsi"/>
-          <w:sz w:val="24"/>
-          <w:szCs w:val="24"/>
-          <w:lang w:val="pt-BR"/>
-        </w:rPr>
-        <w:t xml:space="preserve">e/ou hortaliça deveria ser mantida desde a propriedade rural, durante o transporte e na comercialização </w:t>
-      </w:r>
-      <w:r>
-        <w:rPr>
-          <w:rFonts w:cstheme="minorHAnsi"/>
-          <w:sz w:val="24"/>
-          <w:szCs w:val="24"/>
-          <w:lang w:val="pt-BR"/>
-        </w:rPr>
-        <w:t>sem interromper a cadeia do frio, para assim manter a completa qualidade do vegetal.</w:t>
-      </w:r>
-    </w:p>
-    <w:p>
-      <w:pPr>
-        <w:ind w:left="360"/>
-        <w:jc w:val="both"/>
-        <w:rPr>
-          <w:rFonts w:cstheme="minorHAnsi"/>
-          <w:sz w:val="24"/>
-          <w:szCs w:val="24"/>
-          <w:lang w:val="pt-BR"/>
-        </w:rPr>
-      </w:pPr>
-      <w:r>
-        <w:rPr>
-          <w:rFonts w:cstheme="minorHAnsi"/>
-          <w:sz w:val="24"/>
-          <w:szCs w:val="24"/>
-          <w:lang w:val="pt-BR"/>
-        </w:rPr>
-        <w:t>Assim, o resfriamento tem três finalidade:</w:t>
-      </w:r>
-    </w:p>
-    <w:p>
-      <w:pPr>
-        <w:pStyle w:val="PargrafodaLista"/>
-        <w:numPr>
-          <w:ilvl w:val="0"/>
-          <w:numId w:val="8"/>
-        </w:numPr>
-        <w:jc w:val="both"/>
-        <w:rPr>
-          <w:rFonts w:cstheme="minorHAnsi"/>
-          <w:sz w:val="24"/>
-          <w:szCs w:val="24"/>
-          <w:lang w:val="pt-BR"/>
-        </w:rPr>
-      </w:pPr>
-      <w:r>
-        <w:rPr>
-          <w:rFonts w:cstheme="minorHAnsi"/>
-          <w:sz w:val="24"/>
-          <w:szCs w:val="24"/>
-          <w:lang w:val="pt-BR"/>
-        </w:rPr>
-        <w:t>Reduzir a atividade biológica do vegetal, retardando o processo de maturação;</w:t>
-      </w:r>
-    </w:p>
-    <w:p>
-      <w:pPr>
-        <w:pStyle w:val="PargrafodaLista"/>
-        <w:numPr>
-          <w:ilvl w:val="0"/>
-          <w:numId w:val="8"/>
-        </w:numPr>
-        <w:jc w:val="both"/>
-        <w:rPr>
-          <w:rFonts w:cstheme="minorHAnsi"/>
-          <w:sz w:val="24"/>
-          <w:szCs w:val="24"/>
-          <w:lang w:val="pt-BR"/>
-        </w:rPr>
-      </w:pPr>
-      <w:r>
-        <w:rPr>
-          <w:rFonts w:cstheme="minorHAnsi"/>
-          <w:sz w:val="24"/>
-          <w:szCs w:val="24"/>
-          <w:lang w:val="pt-BR"/>
-        </w:rPr>
-        <w:t>Diminuir a atividade dos micro</w:t>
-      </w:r>
-      <w:r>
-        <w:rPr>
-          <w:rFonts w:cstheme="minorHAnsi"/>
-          <w:sz w:val="24"/>
-          <w:szCs w:val="24"/>
-          <w:lang w:val="pt-BR"/>
-        </w:rPr>
-        <w:t>rganismos;</w:t>
-      </w:r>
-    </w:p>
-    <w:p>
-      <w:pPr>
-        <w:pStyle w:val="PargrafodaLista"/>
-        <w:numPr>
-          <w:ilvl w:val="0"/>
-          <w:numId w:val="8"/>
-        </w:numPr>
-        <w:jc w:val="both"/>
-        <w:rPr>
-          <w:rFonts w:cstheme="minorHAnsi"/>
-          <w:sz w:val="24"/>
-          <w:szCs w:val="24"/>
-          <w:lang w:val="pt-BR"/>
-        </w:rPr>
-      </w:pPr>
-      <w:r>
-        <w:rPr>
-          <w:rFonts w:cstheme="minorHAnsi"/>
-          <w:sz w:val="24"/>
-          <w:szCs w:val="24"/>
-          <w:lang w:val="pt-BR"/>
-        </w:rPr>
-        <w:t>Minimizar a perda de água do vegetal.</w:t>
-      </w:r>
-    </w:p>
-    <w:p>
-      <w:pPr>
-        <w:pStyle w:val="PargrafodaLista"/>
-        <w:ind w:left="1080"/>
-        <w:jc w:val="both"/>
-        <w:rPr>
-          <w:rFonts w:cstheme="minorHAnsi"/>
-          <w:sz w:val="24"/>
-          <w:szCs w:val="24"/>
-          <w:lang w:val="pt-BR"/>
-        </w:rPr>
-      </w:pPr>
-    </w:p>
-    <w:p>
-      <w:pPr>
-        <w:pStyle w:val="PargrafodaLista"/>
-        <w:numPr>
-          <w:ilvl w:val="1"/>
-          <w:numId w:val="7"/>
-        </w:numPr>
-        <w:jc w:val="both"/>
-        <w:rPr>
-          <w:rFonts w:cstheme="minorHAnsi"/>
-          <w:b/>
-          <w:bCs/>
-          <w:sz w:val="24"/>
-          <w:szCs w:val="24"/>
-          <w:lang w:val="pt-BR"/>
-        </w:rPr>
-      </w:pPr>
-      <w:r>
-        <w:rPr>
-          <w:rFonts w:cstheme="minorHAnsi"/>
-          <w:b/>
-          <w:bCs/>
-          <w:sz w:val="24"/>
-          <w:szCs w:val="24"/>
-          <w:lang w:val="pt-BR"/>
-        </w:rPr>
-        <w:lastRenderedPageBreak/>
-        <w:t>TEMPERATURA</w:t>
-      </w:r>
-    </w:p>
-    <w:p>
-      <w:pPr>
-        <w:ind w:firstLine="360"/>
-        <w:jc w:val="both"/>
-        <w:rPr>
-          <w:rFonts w:cstheme="minorHAnsi"/>
-          <w:sz w:val="24"/>
-          <w:szCs w:val="24"/>
-          <w:lang w:val="pt-BR"/>
-        </w:rPr>
-      </w:pPr>
-      <w:r>
-        <w:rPr>
-          <w:rFonts w:cstheme="minorHAnsi"/>
-          <w:sz w:val="24"/>
-          <w:szCs w:val="24"/>
-          <w:lang w:val="pt-BR"/>
-        </w:rPr>
-        <w:t xml:space="preserve">A temperatura é responsável por aproximadamente 70% de uma boa conservação. Existe uma temperatura </w:t>
-      </w:r>
-      <w:r>
-        <w:rPr>
-          <w:rFonts w:cstheme="minorHAnsi"/>
-          <w:sz w:val="24"/>
-          <w:szCs w:val="24"/>
-          <w:lang w:val="pt-BR"/>
-        </w:rPr>
-        <w:t>específica</w:t>
-      </w:r>
-      <w:r>
-        <w:rPr>
-          <w:rFonts w:cstheme="minorHAnsi"/>
-          <w:sz w:val="24"/>
-          <w:szCs w:val="24"/>
-          <w:lang w:val="pt-BR"/>
-        </w:rPr>
-        <w:t xml:space="preserve"> para cada e/ou hortaliça</w:t>
-      </w:r>
-      <w:r>
-        <w:rPr>
-          <w:rFonts w:cstheme="minorHAnsi"/>
-          <w:sz w:val="24"/>
-          <w:szCs w:val="24"/>
-          <w:lang w:val="pt-BR"/>
-        </w:rPr>
-        <w:t xml:space="preserve">, os melhores resultados de uma boa conservação </w:t>
-      </w:r>
-      <w:r>
-        <w:rPr>
-          <w:rFonts w:cstheme="minorHAnsi"/>
-          <w:sz w:val="24"/>
-          <w:szCs w:val="24"/>
-          <w:lang w:val="pt-BR"/>
-        </w:rPr>
-        <w:t xml:space="preserve">são obtidos quando se utiliza essa temperatura sem </w:t>
-      </w:r>
-      <w:r>
-        <w:rPr>
-          <w:rFonts w:cstheme="minorHAnsi"/>
-          <w:sz w:val="24"/>
-          <w:szCs w:val="24"/>
-          <w:lang w:val="pt-BR"/>
-        </w:rPr>
-        <w:t xml:space="preserve">flutuações, ou seja, </w:t>
-      </w:r>
-      <w:r>
-        <w:rPr>
-          <w:rFonts w:cstheme="minorHAnsi"/>
-          <w:sz w:val="24"/>
-          <w:szCs w:val="24"/>
-          <w:lang w:val="pt-BR"/>
-        </w:rPr>
-        <w:t xml:space="preserve">sem </w:t>
-      </w:r>
-      <w:r>
-        <w:rPr>
-          <w:rFonts w:cstheme="minorHAnsi"/>
-          <w:sz w:val="24"/>
-          <w:szCs w:val="24"/>
-          <w:lang w:val="pt-BR"/>
-        </w:rPr>
-        <w:t>oscilações.</w:t>
-      </w:r>
-      <w:r>
-        <w:rPr>
-          <w:rFonts w:cstheme="minorHAnsi"/>
-          <w:sz w:val="24"/>
-          <w:szCs w:val="24"/>
-          <w:lang w:val="pt-BR"/>
-        </w:rPr>
-        <w:t xml:space="preserve"> </w:t>
-      </w:r>
-    </w:p>
-    <w:p>
-      <w:pPr>
-        <w:ind w:firstLine="360"/>
-        <w:jc w:val="both"/>
-        <w:rPr>
-          <w:rFonts w:cstheme="minorHAnsi"/>
-          <w:sz w:val="24"/>
-          <w:szCs w:val="24"/>
-          <w:lang w:val="pt-BR"/>
-        </w:rPr>
-      </w:pPr>
-      <w:r>
-        <w:rPr>
-          <w:rFonts w:cstheme="minorHAnsi"/>
-          <w:sz w:val="24"/>
-          <w:szCs w:val="24"/>
-          <w:lang w:val="pt-BR"/>
-        </w:rPr>
-        <w:t xml:space="preserve">Por isso é </w:t>
-      </w:r>
-      <w:r>
-        <w:rPr>
-          <w:rFonts w:cstheme="minorHAnsi"/>
-          <w:sz w:val="24"/>
-          <w:szCs w:val="24"/>
-          <w:lang w:val="pt-BR"/>
-        </w:rPr>
-        <w:t xml:space="preserve">importante não interromper a cadeia de frio, uma variação </w:t>
-      </w:r>
-      <w:r>
-        <w:rPr>
-          <w:rFonts w:cstheme="minorHAnsi"/>
-          <w:sz w:val="24"/>
-          <w:szCs w:val="24"/>
-          <w:lang w:val="pt-BR"/>
-        </w:rPr>
-        <w:t>de 1</w:t>
-      </w:r>
-      <w:r>
-        <w:rPr>
-          <w:rFonts w:cstheme="minorHAnsi"/>
-          <w:sz w:val="24"/>
-          <w:szCs w:val="24"/>
-          <w:lang w:val="pt-BR"/>
-        </w:rPr>
-        <w:t>°</w:t>
-      </w:r>
-      <w:r>
-        <w:rPr>
-          <w:rFonts w:cstheme="minorHAnsi"/>
-          <w:sz w:val="24"/>
-          <w:szCs w:val="24"/>
-          <w:lang w:val="pt-BR"/>
-        </w:rPr>
-        <w:t xml:space="preserve">C </w:t>
-      </w:r>
-      <w:r>
-        <w:rPr>
-          <w:rFonts w:cstheme="minorHAnsi"/>
-          <w:sz w:val="24"/>
-          <w:szCs w:val="24"/>
-          <w:lang w:val="pt-BR"/>
-        </w:rPr>
-        <w:t>ou 2</w:t>
-      </w:r>
-      <w:r>
-        <w:rPr>
-          <w:rFonts w:cstheme="minorHAnsi"/>
-          <w:sz w:val="24"/>
-          <w:szCs w:val="24"/>
-          <w:lang w:val="pt-BR"/>
-        </w:rPr>
-        <w:t>°</w:t>
-      </w:r>
-      <w:r>
-        <w:rPr>
-          <w:rFonts w:cstheme="minorHAnsi"/>
-          <w:sz w:val="24"/>
-          <w:szCs w:val="24"/>
-          <w:lang w:val="pt-BR"/>
-        </w:rPr>
-        <w:t>C</w:t>
-      </w:r>
-      <w:r>
-        <w:rPr>
-          <w:rFonts w:cstheme="minorHAnsi"/>
-          <w:sz w:val="24"/>
-          <w:szCs w:val="24"/>
-          <w:lang w:val="pt-BR"/>
-        </w:rPr>
-        <w:t xml:space="preserve"> </w:t>
-      </w:r>
-      <w:r>
-        <w:rPr>
-          <w:rFonts w:cstheme="minorHAnsi"/>
-          <w:sz w:val="24"/>
-          <w:szCs w:val="24"/>
-          <w:lang w:val="pt-BR"/>
-        </w:rPr>
-        <w:t>acima ou abaixo da temperatura é muito prejudicial a qualidade da fruta e/ou hortaliça.</w:t>
+        <w:t>Por isso é importante não interromper a cadeia de frio, uma variação de 1°C ou 2°C acima ou abaixo da temperatura é muito prejudicial a qualidade da fruta e/ou hortaliça.</w:t>
       </w:r>
     </w:p>
     <w:p>
@@ -1041,16 +592,7 @@
                 <w:szCs w:val="24"/>
                 <w:lang w:val="pt-BR"/>
               </w:rPr>
-              <w:t>M</w:t>
-            </w:r>
-            <w:r>
-              <w:rPr>
-                <w:rFonts w:cstheme="minorHAnsi"/>
-                <w:sz w:val="24"/>
-                <w:szCs w:val="24"/>
-                <w:lang w:val="pt-BR"/>
-              </w:rPr>
-              <w:t>AÇÃ</w:t>
+              <w:t>MAÇÃ</w:t>
             </w:r>
           </w:p>
         </w:tc>
@@ -1297,29 +839,311 @@
           <w:szCs w:val="24"/>
           <w:lang w:val="pt-BR"/>
         </w:rPr>
+        <w:lastRenderedPageBreak/>
         <w:tab/>
-      </w:r>
-      <w:r>
-        <w:rPr>
-          <w:rFonts w:cstheme="minorHAnsi"/>
-          <w:sz w:val="24"/>
-          <w:szCs w:val="24"/>
-          <w:lang w:val="pt-BR"/>
-        </w:rPr>
-        <w:t>A temperatura recomendada para cada fruta e/ou hortaliça deveria ser mantida desde a propriedade rural, durante o transporte e na comerciali</w:t>
-      </w:r>
-      <w:r>
-        <w:rPr>
-          <w:rFonts w:cstheme="minorHAnsi"/>
-          <w:sz w:val="24"/>
-          <w:szCs w:val="24"/>
-          <w:lang w:val="pt-BR"/>
-        </w:rPr>
-        <w:t>zação (postos de venda), sem interromper a cadeira do frio, para assim, manter da melhor forma a qualidade do vegetal.</w:t>
-      </w:r>
-    </w:p>
-    <w:p>
-      <w:pPr>
+        <w:t>A temperatura recomendada para cada fruta e/ou hortaliça deveria ser mantida desde a propriedade rural, durante o transporte e na comercialização (postos de venda), sem interromper a cadeira do frio, para assim, manter da melhor forma a qualidade do vegetal.</w:t>
+      </w:r>
+    </w:p>
+    <w:p>
+      <w:pPr>
+        <w:ind w:firstLine="360"/>
+        <w:jc w:val="both"/>
+        <w:rPr>
+          <w:rFonts w:cstheme="minorHAnsi"/>
+          <w:sz w:val="24"/>
+          <w:szCs w:val="24"/>
+          <w:lang w:val="pt-BR"/>
+        </w:rPr>
+      </w:pPr>
+    </w:p>
+    <w:p>
+      <w:pPr>
+        <w:pStyle w:val="PargrafodaLista"/>
+        <w:numPr>
+          <w:ilvl w:val="1"/>
+          <w:numId w:val="7"/>
+        </w:numPr>
+        <w:jc w:val="both"/>
+        <w:rPr>
+          <w:rFonts w:cstheme="minorHAnsi"/>
+          <w:b/>
+          <w:bCs/>
+          <w:sz w:val="24"/>
+          <w:szCs w:val="24"/>
+          <w:lang w:val="pt-BR"/>
+        </w:rPr>
+      </w:pPr>
+      <w:r>
+        <w:rPr>
+          <w:rFonts w:cstheme="minorHAnsi"/>
+          <w:b/>
+          <w:bCs/>
+          <w:sz w:val="24"/>
+          <w:szCs w:val="24"/>
+          <w:lang w:val="pt-BR"/>
+        </w:rPr>
+        <w:t xml:space="preserve">FINALIDADES DO RESFRIAMENTO </w:t>
+      </w:r>
+    </w:p>
+    <w:p>
+      <w:pPr>
+        <w:ind w:firstLine="360"/>
+        <w:jc w:val="both"/>
+        <w:rPr>
+          <w:rFonts w:cstheme="minorHAnsi"/>
+          <w:sz w:val="24"/>
+          <w:szCs w:val="24"/>
+          <w:lang w:val="pt-BR"/>
+        </w:rPr>
+      </w:pPr>
+      <w:r>
+        <w:rPr>
+          <w:rFonts w:cstheme="minorHAnsi"/>
+          <w:sz w:val="24"/>
+          <w:szCs w:val="24"/>
+          <w:lang w:val="pt-BR"/>
+        </w:rPr>
+        <w:t>As condições de armazenamento são aspectos importantes que podem afetar, tanto a população   final como os tipos de microrganismos que crescem em produtos. A temperatura, a concentração de gases e umidade relativa na embalagem são os fatores de maior influência sobre a microbiota e a determinação da vida útil do produto.</w:t>
+      </w:r>
+    </w:p>
+    <w:p>
+      <w:pPr>
+        <w:ind w:firstLine="360"/>
+        <w:jc w:val="both"/>
+        <w:rPr>
+          <w:rFonts w:cstheme="minorHAnsi"/>
+          <w:sz w:val="24"/>
+          <w:szCs w:val="24"/>
+          <w:lang w:val="pt-BR"/>
+        </w:rPr>
+      </w:pPr>
+      <w:r>
+        <w:rPr>
+          <w:rFonts w:cstheme="minorHAnsi"/>
+          <w:sz w:val="24"/>
+          <w:szCs w:val="24"/>
+          <w:lang w:val="pt-BR"/>
+        </w:rPr>
+        <w:t>Quando maio</w:t>
+      </w:r>
+      <w:r>
+        <w:rPr>
+          <w:rFonts w:cstheme="minorHAnsi"/>
+          <w:sz w:val="24"/>
+          <w:szCs w:val="24"/>
+          <w:lang w:val="pt-BR"/>
+        </w:rPr>
+        <w:t>r for a temperatur</w:t>
+      </w:r>
+      <w:r>
+        <w:rPr>
+          <w:rFonts w:cstheme="minorHAnsi"/>
+          <w:sz w:val="24"/>
+          <w:szCs w:val="24"/>
+          <w:lang w:val="pt-BR"/>
+        </w:rPr>
+        <w:t>a, a fruta e/ou hortaliça respira mais rápid</w:t>
+      </w:r>
+      <w:r>
+        <w:rPr>
+          <w:rFonts w:cstheme="minorHAnsi"/>
+          <w:sz w:val="24"/>
+          <w:szCs w:val="24"/>
+          <w:lang w:val="pt-BR"/>
+        </w:rPr>
+        <w:t>o, consome suas</w:t>
+      </w:r>
+      <w:r>
+        <w:rPr>
+          <w:rFonts w:cstheme="minorHAnsi"/>
+          <w:sz w:val="24"/>
+          <w:szCs w:val="24"/>
+          <w:lang w:val="pt-BR"/>
+        </w:rPr>
+        <w:t xml:space="preserve"> </w:t>
+      </w:r>
+      <w:r>
+        <w:rPr>
+          <w:rFonts w:cstheme="minorHAnsi"/>
+          <w:sz w:val="24"/>
+          <w:szCs w:val="24"/>
+          <w:lang w:val="pt-BR"/>
+        </w:rPr>
+        <w:t xml:space="preserve">reservas por não ter por onde se abastecer e </w:t>
+      </w:r>
+      <w:r>
+        <w:rPr>
+          <w:rFonts w:cstheme="minorHAnsi"/>
+          <w:sz w:val="24"/>
+          <w:szCs w:val="24"/>
+          <w:lang w:val="pt-BR"/>
+        </w:rPr>
+        <w:t>acaba morrendo mais rápido</w:t>
+      </w:r>
+      <w:r>
+        <w:rPr>
+          <w:rFonts w:cstheme="minorHAnsi"/>
+          <w:sz w:val="24"/>
+          <w:szCs w:val="24"/>
+          <w:lang w:val="pt-BR"/>
+        </w:rPr>
+        <w:t xml:space="preserve">, </w:t>
+      </w:r>
+      <w:r>
+        <w:rPr>
+          <w:rFonts w:cstheme="minorHAnsi"/>
+          <w:sz w:val="24"/>
+          <w:szCs w:val="24"/>
+          <w:lang w:val="pt-BR"/>
+        </w:rPr>
+        <w:t>ou seja,</w:t>
+      </w:r>
+      <w:r>
+        <w:rPr>
+          <w:rFonts w:cstheme="minorHAnsi"/>
+          <w:sz w:val="24"/>
+          <w:szCs w:val="24"/>
+          <w:lang w:val="pt-BR"/>
+        </w:rPr>
+        <w:t xml:space="preserve"> com a temperatura mais baixa o efeito é reverso. </w:t>
+      </w:r>
+      <w:r>
+        <w:rPr>
+          <w:rFonts w:cstheme="minorHAnsi"/>
+          <w:sz w:val="24"/>
+          <w:szCs w:val="24"/>
+          <w:lang w:val="pt-BR"/>
+        </w:rPr>
+        <w:t xml:space="preserve">A temperatura recomendada para cada fruta </w:t>
+      </w:r>
+      <w:r>
+        <w:rPr>
+          <w:rFonts w:cstheme="minorHAnsi"/>
+          <w:sz w:val="24"/>
+          <w:szCs w:val="24"/>
+          <w:lang w:val="pt-BR"/>
+        </w:rPr>
+        <w:t xml:space="preserve">e/ou hortaliça deveria ser mantida desde a propriedade rural, durante o transporte e na comercialização </w:t>
+      </w:r>
+      <w:r>
+        <w:rPr>
+          <w:rFonts w:cstheme="minorHAnsi"/>
+          <w:sz w:val="24"/>
+          <w:szCs w:val="24"/>
+          <w:lang w:val="pt-BR"/>
+        </w:rPr>
+        <w:t>sem interromper a cadeia do frio, para assim manter a completa qualidade do vegetal.</w:t>
+      </w:r>
+    </w:p>
+    <w:p>
+      <w:pPr>
+        <w:ind w:left="360"/>
+        <w:jc w:val="both"/>
+        <w:rPr>
+          <w:rFonts w:cstheme="minorHAnsi"/>
+          <w:sz w:val="24"/>
+          <w:szCs w:val="24"/>
+          <w:lang w:val="pt-BR"/>
+        </w:rPr>
+      </w:pPr>
+      <w:r>
+        <w:rPr>
+          <w:rFonts w:cstheme="minorHAnsi"/>
+          <w:sz w:val="24"/>
+          <w:szCs w:val="24"/>
+          <w:lang w:val="pt-BR"/>
+        </w:rPr>
+        <w:t>Assim, o resfriamento tem três finalidade:</w:t>
+      </w:r>
+    </w:p>
+    <w:p>
+      <w:pPr>
+        <w:pStyle w:val="PargrafodaLista"/>
+        <w:numPr>
+          <w:ilvl w:val="0"/>
+          <w:numId w:val="8"/>
+        </w:numPr>
+        <w:jc w:val="both"/>
+        <w:rPr>
+          <w:rFonts w:cstheme="minorHAnsi"/>
+          <w:sz w:val="24"/>
+          <w:szCs w:val="24"/>
+          <w:lang w:val="pt-BR"/>
+        </w:rPr>
+      </w:pPr>
+      <w:r>
+        <w:rPr>
+          <w:rFonts w:cstheme="minorHAnsi"/>
+          <w:sz w:val="24"/>
+          <w:szCs w:val="24"/>
+          <w:lang w:val="pt-BR"/>
+        </w:rPr>
+        <w:t>Reduzir a atividade biológica do vegetal, retardando o processo de maturação;</w:t>
+      </w:r>
+    </w:p>
+    <w:p>
+      <w:pPr>
+        <w:pStyle w:val="PargrafodaLista"/>
+        <w:numPr>
+          <w:ilvl w:val="0"/>
+          <w:numId w:val="8"/>
+        </w:numPr>
+        <w:jc w:val="both"/>
+        <w:rPr>
+          <w:rFonts w:cstheme="minorHAnsi"/>
+          <w:sz w:val="24"/>
+          <w:szCs w:val="24"/>
+          <w:lang w:val="pt-BR"/>
+        </w:rPr>
+      </w:pPr>
+      <w:r>
+        <w:rPr>
+          <w:rFonts w:cstheme="minorHAnsi"/>
+          <w:sz w:val="24"/>
+          <w:szCs w:val="24"/>
+          <w:lang w:val="pt-BR"/>
+        </w:rPr>
+        <w:t>Diminuir a atividade dos micro</w:t>
+      </w:r>
+      <w:r>
+        <w:rPr>
+          <w:rFonts w:cstheme="minorHAnsi"/>
+          <w:sz w:val="24"/>
+          <w:szCs w:val="24"/>
+          <w:lang w:val="pt-BR"/>
+        </w:rPr>
+        <w:t>rganismos;</w:t>
+      </w:r>
+    </w:p>
+    <w:p>
+      <w:pPr>
+        <w:pStyle w:val="PargrafodaLista"/>
+        <w:numPr>
+          <w:ilvl w:val="0"/>
+          <w:numId w:val="8"/>
+        </w:numPr>
+        <w:jc w:val="both"/>
+        <w:rPr>
+          <w:rFonts w:cstheme="minorHAnsi"/>
+          <w:sz w:val="24"/>
+          <w:szCs w:val="24"/>
+          <w:lang w:val="pt-BR"/>
+        </w:rPr>
+      </w:pPr>
+      <w:r>
+        <w:rPr>
+          <w:rFonts w:cstheme="minorHAnsi"/>
+          <w:sz w:val="24"/>
+          <w:szCs w:val="24"/>
+          <w:lang w:val="pt-BR"/>
+        </w:rPr>
+        <w:t>Minimizar a perda de água do vegetal.</w:t>
+      </w:r>
+    </w:p>
+    <w:p>
+      <w:pPr>
+        <w:pStyle w:val="PargrafodaLista"/>
+        <w:ind w:left="1080"/>
         <w:jc w:val="both"/>
         <w:rPr>
           <w:rFonts w:cstheme="minorHAnsi"/>
@@ -2214,6 +2038,7 @@
         </w:tabs>
         <w:jc w:val="both"/>
         <w:rPr>
+          <w:rFonts w:cstheme="minorHAnsi"/>
           <w:sz w:val="24"/>
           <w:szCs w:val="24"/>
           <w:lang w:val="pt-BR"/>
@@ -2227,17 +2052,11 @@
           <w:lang w:val="pt-BR"/>
         </w:rPr>
         <w:tab/>
-      </w:r>
-      <w:r>
-        <w:rPr>
-          <w:sz w:val="24"/>
-          <w:szCs w:val="24"/>
-          <w:lang w:val="pt-BR"/>
-        </w:rPr>
         <w:t xml:space="preserve">Cientistas também desenvolveram uma barreira invisível e comestível para atrasar a </w:t>
       </w:r>
       <w:r>
         <w:rPr>
+          <w:rFonts w:cstheme="minorHAnsi"/>
           <w:sz w:val="24"/>
           <w:szCs w:val="24"/>
           <w:lang w:val="pt-BR"/>
@@ -2246,6 +2065,7 @@
       </w:r>
       <w:r>
         <w:rPr>
+          <w:rFonts w:cstheme="minorHAnsi"/>
           <w:sz w:val="24"/>
           <w:szCs w:val="24"/>
           <w:lang w:val="pt-BR"/>
@@ -2254,6 +2074,7 @@
       </w:r>
       <w:r>
         <w:rPr>
+          <w:rFonts w:cstheme="minorHAnsi"/>
           <w:sz w:val="24"/>
           <w:szCs w:val="24"/>
           <w:lang w:val="pt-BR"/>
@@ -2262,6 +2083,7 @@
       </w:r>
       <w:r>
         <w:rPr>
+          <w:rFonts w:cstheme="minorHAnsi"/>
           <w:sz w:val="24"/>
           <w:szCs w:val="24"/>
           <w:lang w:val="pt-BR"/>
@@ -2270,6 +2092,7 @@
       </w:r>
       <w:r>
         <w:rPr>
+          <w:rFonts w:cstheme="minorHAnsi"/>
           <w:sz w:val="24"/>
           <w:szCs w:val="24"/>
           <w:lang w:val="pt-BR"/>
@@ -2278,6 +2101,7 @@
       </w:r>
       <w:r>
         <w:rPr>
+          <w:rFonts w:cstheme="minorHAnsi"/>
           <w:sz w:val="24"/>
           <w:szCs w:val="24"/>
           <w:lang w:val="pt-BR"/>
@@ -2286,6 +2110,7 @@
       </w:r>
       <w:r>
         <w:rPr>
+          <w:rFonts w:cstheme="minorHAnsi"/>
           <w:sz w:val="24"/>
           <w:szCs w:val="24"/>
           <w:lang w:val="pt-BR"/>
@@ -2294,6 +2119,7 @@
       </w:r>
       <w:r>
         <w:rPr>
+          <w:rFonts w:cstheme="minorHAnsi"/>
           <w:sz w:val="24"/>
           <w:szCs w:val="24"/>
           <w:lang w:val="pt-BR"/>
@@ -2302,6 +2128,7 @@
       </w:r>
       <w:r>
         <w:rPr>
+          <w:rFonts w:cstheme="minorHAnsi"/>
           <w:sz w:val="24"/>
           <w:szCs w:val="24"/>
           <w:lang w:val="pt-BR"/>
@@ -2310,6 +2137,7 @@
       </w:r>
       <w:r>
         <w:rPr>
+          <w:rFonts w:cstheme="minorHAnsi"/>
           <w:sz w:val="24"/>
           <w:szCs w:val="24"/>
           <w:lang w:val="pt-BR"/>
@@ -2318,6 +2146,7 @@
       </w:r>
       <w:r>
         <w:rPr>
+          <w:rFonts w:cstheme="minorHAnsi"/>
           <w:sz w:val="24"/>
           <w:szCs w:val="24"/>
           <w:lang w:val="pt-BR"/>
@@ -2326,6 +2155,7 @@
       </w:r>
       <w:r>
         <w:rPr>
+          <w:rFonts w:cstheme="minorHAnsi"/>
           <w:sz w:val="24"/>
           <w:szCs w:val="24"/>
           <w:lang w:val="pt-BR"/>
@@ -2334,6 +2164,7 @@
       </w:r>
       <w:r>
         <w:rPr>
+          <w:rFonts w:cstheme="minorHAnsi"/>
           <w:sz w:val="24"/>
           <w:szCs w:val="24"/>
           <w:lang w:val="pt-BR"/>
@@ -2342,6 +2173,7 @@
       </w:r>
       <w:r>
         <w:rPr>
+          <w:rFonts w:cstheme="minorHAnsi"/>
           <w:sz w:val="24"/>
           <w:szCs w:val="24"/>
           <w:lang w:val="pt-BR"/>
@@ -2392,6 +2224,7 @@
         </w:tabs>
         <w:jc w:val="both"/>
         <w:rPr>
+          <w:rFonts w:cstheme="minorHAnsi"/>
           <w:b/>
           <w:bCs/>
           <w:sz w:val="24"/>
@@ -2401,6 +2234,7 @@
       </w:pPr>
       <w:r>
         <w:rPr>
+          <w:rFonts w:cstheme="minorHAnsi"/>
           <w:b/>
           <w:bCs/>
           <w:sz w:val="24"/>
@@ -2419,6 +2253,7 @@
         </w:tabs>
         <w:jc w:val="both"/>
         <w:rPr>
+          <w:rFonts w:cstheme="minorHAnsi"/>
           <w:sz w:val="24"/>
           <w:szCs w:val="24"/>
           <w:lang w:val="pt-BR"/>
@@ -2435,6 +2270,7 @@
       </w:r>
       <w:r>
         <w:rPr>
+          <w:rFonts w:cstheme="minorHAnsi"/>
           <w:sz w:val="24"/>
           <w:szCs w:val="24"/>
           <w:lang w:val="pt-BR"/>
@@ -2443,6 +2279,7 @@
       </w:r>
       <w:r>
         <w:rPr>
+          <w:rFonts w:cstheme="minorHAnsi"/>
           <w:sz w:val="24"/>
           <w:szCs w:val="24"/>
           <w:lang w:val="pt-BR"/>
@@ -2451,6 +2288,7 @@
       </w:r>
       <w:r>
         <w:rPr>
+          <w:rFonts w:cstheme="minorHAnsi"/>
           <w:sz w:val="24"/>
           <w:szCs w:val="24"/>
           <w:lang w:val="pt-BR"/>
@@ -2459,6 +2297,7 @@
       </w:r>
       <w:r>
         <w:rPr>
+          <w:rFonts w:cstheme="minorHAnsi"/>
           <w:sz w:val="24"/>
           <w:szCs w:val="24"/>
           <w:lang w:val="pt-BR"/>
@@ -2467,6 +2306,7 @@
       </w:r>
       <w:r>
         <w:rPr>
+          <w:rFonts w:cstheme="minorHAnsi"/>
           <w:sz w:val="24"/>
           <w:szCs w:val="24"/>
           <w:lang w:val="pt-BR"/>
@@ -2475,6 +2315,7 @@
       </w:r>
       <w:r>
         <w:rPr>
+          <w:rFonts w:cstheme="minorHAnsi"/>
           <w:sz w:val="24"/>
           <w:szCs w:val="24"/>
           <w:lang w:val="pt-BR"/>
@@ -2483,6 +2324,7 @@
       </w:r>
       <w:r>
         <w:rPr>
+          <w:rFonts w:cstheme="minorHAnsi"/>
           <w:sz w:val="24"/>
           <w:szCs w:val="24"/>
           <w:lang w:val="pt-BR"/>
@@ -2491,6 +2333,7 @@
       </w:r>
       <w:r>
         <w:rPr>
+          <w:rFonts w:cstheme="minorHAnsi"/>
           <w:sz w:val="24"/>
           <w:szCs w:val="24"/>
           <w:lang w:val="pt-BR"/>
@@ -2499,6 +2342,7 @@
       </w:r>
       <w:r>
         <w:rPr>
+          <w:rFonts w:cstheme="minorHAnsi"/>
           <w:sz w:val="24"/>
           <w:szCs w:val="24"/>
           <w:lang w:val="pt-BR"/>
@@ -2507,6 +2351,7 @@
       </w:r>
       <w:r>
         <w:rPr>
+          <w:rFonts w:cstheme="minorHAnsi"/>
           <w:sz w:val="24"/>
           <w:szCs w:val="24"/>
           <w:lang w:val="pt-BR"/>
@@ -2515,6 +2360,7 @@
       </w:r>
       <w:r>
         <w:rPr>
+          <w:rFonts w:cstheme="minorHAnsi"/>
           <w:sz w:val="24"/>
           <w:szCs w:val="24"/>
           <w:lang w:val="pt-BR"/>
@@ -2523,30 +2369,45 @@
       </w:r>
       <w:r>
         <w:rPr>
+          <w:rFonts w:cstheme="minorHAnsi"/>
+          <w:sz w:val="24"/>
+          <w:szCs w:val="24"/>
           <w:lang w:val="pt-BR"/>
         </w:rPr>
         <w:tab/>
       </w:r>
       <w:r>
         <w:rPr>
+          <w:rFonts w:cstheme="minorHAnsi"/>
+          <w:sz w:val="24"/>
+          <w:szCs w:val="24"/>
           <w:lang w:val="pt-BR"/>
         </w:rPr>
         <w:tab/>
       </w:r>
       <w:r>
         <w:rPr>
+          <w:rFonts w:cstheme="minorHAnsi"/>
+          <w:sz w:val="24"/>
+          <w:szCs w:val="24"/>
           <w:lang w:val="pt-BR"/>
         </w:rPr>
         <w:tab/>
       </w:r>
       <w:r>
         <w:rPr>
+          <w:rFonts w:cstheme="minorHAnsi"/>
+          <w:sz w:val="24"/>
+          <w:szCs w:val="24"/>
           <w:lang w:val="pt-BR"/>
         </w:rPr>
         <w:tab/>
       </w:r>
       <w:r>
         <w:rPr>
+          <w:rFonts w:cstheme="minorHAnsi"/>
+          <w:sz w:val="24"/>
+          <w:szCs w:val="24"/>
           <w:lang w:val="pt-BR"/>
         </w:rPr>
         <w:tab/>
@@ -2561,15 +2422,15 @@
         <w:ind w:firstLine="560"/>
         <w:jc w:val="both"/>
         <w:rPr>
-          <w:rFonts w:ascii="Calibri" w:eastAsia="Calibri" w:hAnsi="Calibri" w:cs="Calibri"/>
-          <w:sz w:val="24"/>
-          <w:szCs w:val="24"/>
-          <w:lang w:val="pt-BR"/>
-        </w:rPr>
-      </w:pPr>
-      <w:r>
-        <w:rPr>
-          <w:rFonts w:ascii="Calibri" w:eastAsia="Calibri" w:hAnsi="Calibri" w:cs="Calibri"/>
+          <w:rFonts w:eastAsia="Calibri" w:cstheme="minorHAnsi"/>
+          <w:sz w:val="24"/>
+          <w:szCs w:val="24"/>
+          <w:lang w:val="pt-BR"/>
+        </w:rPr>
+      </w:pPr>
+      <w:r>
+        <w:rPr>
+          <w:rFonts w:eastAsia="Calibri" w:cstheme="minorHAnsi"/>
           <w:sz w:val="24"/>
           <w:szCs w:val="24"/>
           <w:lang w:val="pt-BR"/>
@@ -2578,7 +2439,7 @@
       </w:r>
       <w:r>
         <w:rPr>
-          <w:rFonts w:ascii="Calibri" w:eastAsia="Calibri" w:hAnsi="Calibri" w:cs="Calibri"/>
+          <w:rFonts w:eastAsia="Calibri" w:cstheme="minorHAnsi"/>
           <w:sz w:val="24"/>
           <w:szCs w:val="24"/>
           <w:lang w:val="pt-BR"/>
@@ -2587,7 +2448,7 @@
       </w:r>
       <w:r>
         <w:rPr>
-          <w:rFonts w:ascii="Calibri" w:eastAsia="Calibri" w:hAnsi="Calibri" w:cs="Calibri"/>
+          <w:rFonts w:eastAsia="Calibri" w:cstheme="minorHAnsi"/>
           <w:sz w:val="24"/>
           <w:szCs w:val="24"/>
           <w:lang w:val="pt-BR"/>
@@ -2596,7 +2457,7 @@
       </w:r>
       <w:r>
         <w:rPr>
-          <w:rFonts w:ascii="Calibri" w:eastAsia="Calibri" w:hAnsi="Calibri" w:cs="Calibri"/>
+          <w:rFonts w:eastAsia="Calibri" w:cstheme="minorHAnsi"/>
           <w:sz w:val="24"/>
           <w:szCs w:val="24"/>
           <w:lang w:val="pt-BR"/>
@@ -2605,7 +2466,7 @@
       </w:r>
       <w:r>
         <w:rPr>
-          <w:rFonts w:ascii="Calibri" w:eastAsia="Calibri" w:hAnsi="Calibri" w:cs="Calibri"/>
+          <w:rFonts w:eastAsia="Calibri" w:cstheme="minorHAnsi"/>
           <w:sz w:val="24"/>
           <w:szCs w:val="24"/>
           <w:lang w:val="pt-BR"/>
@@ -2614,7 +2475,7 @@
       </w:r>
       <w:r>
         <w:rPr>
-          <w:rFonts w:ascii="Calibri" w:eastAsia="Calibri" w:hAnsi="Calibri" w:cs="Calibri"/>
+          <w:rFonts w:eastAsia="Calibri" w:cstheme="minorHAnsi"/>
           <w:sz w:val="24"/>
           <w:szCs w:val="24"/>
           <w:lang w:val="pt-BR"/>
@@ -2623,7 +2484,7 @@
       </w:r>
       <w:r>
         <w:rPr>
-          <w:rFonts w:ascii="Calibri" w:eastAsia="Calibri" w:hAnsi="Calibri" w:cs="Calibri"/>
+          <w:rFonts w:eastAsia="Calibri" w:cstheme="minorHAnsi"/>
           <w:sz w:val="24"/>
           <w:szCs w:val="24"/>
           <w:lang w:val="pt-BR"/>
@@ -2632,7 +2493,7 @@
       </w:r>
       <w:r>
         <w:rPr>
-          <w:rFonts w:ascii="Calibri" w:eastAsia="Calibri" w:hAnsi="Calibri" w:cs="Calibri"/>
+          <w:rFonts w:eastAsia="Calibri" w:cstheme="minorHAnsi"/>
           <w:sz w:val="24"/>
           <w:szCs w:val="24"/>
           <w:lang w:val="pt-BR"/>
@@ -2641,7 +2502,7 @@
       </w:r>
       <w:r>
         <w:rPr>
-          <w:rFonts w:ascii="Calibri" w:eastAsia="Calibri" w:hAnsi="Calibri" w:cs="Calibri"/>
+          <w:rFonts w:eastAsia="Calibri" w:cstheme="minorHAnsi"/>
           <w:sz w:val="24"/>
           <w:szCs w:val="24"/>
           <w:lang w:val="pt-BR"/>
@@ -2650,7 +2511,7 @@
       </w:r>
       <w:r>
         <w:rPr>
-          <w:rFonts w:ascii="Calibri" w:eastAsia="Calibri" w:hAnsi="Calibri" w:cs="Calibri"/>
+          <w:rFonts w:eastAsia="Calibri" w:cstheme="minorHAnsi"/>
           <w:sz w:val="24"/>
           <w:szCs w:val="24"/>
           <w:lang w:val="pt-BR"/>
@@ -2666,10 +2527,15 @@
         </w:tabs>
         <w:ind w:firstLine="560"/>
         <w:jc w:val="both"/>
-      </w:pPr>
-      <w:r>
-        <w:rPr>
-          <w:rFonts w:ascii="Calibri" w:eastAsia="Calibri" w:hAnsi="Calibri" w:cs="Calibri"/>
+        <w:rPr>
+          <w:rFonts w:cstheme="minorHAnsi"/>
+          <w:sz w:val="24"/>
+          <w:szCs w:val="24"/>
+        </w:rPr>
+      </w:pPr>
+      <w:r>
+        <w:rPr>
+          <w:rFonts w:eastAsia="Calibri" w:cstheme="minorHAnsi"/>
           <w:sz w:val="24"/>
           <w:szCs w:val="24"/>
           <w:lang w:val="pt-BR"/>
@@ -2682,15 +2548,15 @@
         <w:ind w:firstLine="560"/>
         <w:jc w:val="both"/>
         <w:rPr>
-          <w:rFonts w:ascii="Calibri" w:eastAsia="Calibri" w:hAnsi="Calibri" w:cs="Calibri"/>
-          <w:sz w:val="24"/>
-          <w:szCs w:val="24"/>
-          <w:lang w:val="pt-BR"/>
-        </w:rPr>
-      </w:pPr>
-      <w:r>
-        <w:rPr>
-          <w:rFonts w:ascii="Calibri" w:eastAsia="Calibri" w:hAnsi="Calibri" w:cs="Calibri"/>
+          <w:rFonts w:eastAsia="Calibri" w:cstheme="minorHAnsi"/>
+          <w:sz w:val="24"/>
+          <w:szCs w:val="24"/>
+          <w:lang w:val="pt-BR"/>
+        </w:rPr>
+      </w:pPr>
+      <w:r>
+        <w:rPr>
+          <w:rFonts w:eastAsia="Calibri" w:cstheme="minorHAnsi"/>
           <w:sz w:val="24"/>
           <w:szCs w:val="24"/>
           <w:lang w:val="pt-BR"/>
@@ -2699,7 +2565,7 @@
       </w:r>
       <w:r>
         <w:rPr>
-          <w:rFonts w:ascii="Calibri" w:eastAsia="Calibri" w:hAnsi="Calibri" w:cs="Calibri"/>
+          <w:rFonts w:eastAsia="Calibri" w:cstheme="minorHAnsi"/>
           <w:sz w:val="24"/>
           <w:szCs w:val="24"/>
           <w:lang w:val="pt-BR"/>
@@ -2708,7 +2574,7 @@
       </w:r>
       <w:r>
         <w:rPr>
-          <w:rFonts w:ascii="Calibri" w:eastAsia="Calibri" w:hAnsi="Calibri" w:cs="Calibri"/>
+          <w:rFonts w:eastAsia="Calibri" w:cstheme="minorHAnsi"/>
           <w:sz w:val="24"/>
           <w:szCs w:val="24"/>
           <w:lang w:val="pt-BR"/>
@@ -2717,7 +2583,7 @@
       </w:r>
       <w:r>
         <w:rPr>
-          <w:rFonts w:ascii="Calibri" w:eastAsia="Calibri" w:hAnsi="Calibri" w:cs="Calibri"/>
+          <w:rFonts w:eastAsia="Calibri" w:cstheme="minorHAnsi"/>
           <w:sz w:val="24"/>
           <w:szCs w:val="24"/>
           <w:lang w:val="pt-BR"/>
@@ -2726,7 +2592,7 @@
       </w:r>
       <w:r>
         <w:rPr>
-          <w:rFonts w:ascii="Calibri" w:eastAsia="Calibri" w:hAnsi="Calibri" w:cs="Calibri"/>
+          <w:rFonts w:eastAsia="Calibri" w:cstheme="minorHAnsi"/>
           <w:sz w:val="24"/>
           <w:szCs w:val="24"/>
           <w:lang w:val="pt-BR"/>
@@ -2735,7 +2601,7 @@
       </w:r>
       <w:r>
         <w:rPr>
-          <w:rFonts w:ascii="Calibri" w:eastAsia="Calibri" w:hAnsi="Calibri" w:cs="Calibri"/>
+          <w:rFonts w:eastAsia="Calibri" w:cstheme="minorHAnsi"/>
           <w:sz w:val="24"/>
           <w:szCs w:val="24"/>
           <w:lang w:val="pt-BR"/>
@@ -2744,7 +2610,7 @@
       </w:r>
       <w:r>
         <w:rPr>
-          <w:rFonts w:ascii="Calibri" w:eastAsia="Calibri" w:hAnsi="Calibri" w:cs="Calibri"/>
+          <w:rFonts w:eastAsia="Calibri" w:cstheme="minorHAnsi"/>
           <w:sz w:val="24"/>
           <w:szCs w:val="24"/>
           <w:lang w:val="pt-BR"/>
@@ -2753,7 +2619,7 @@
       </w:r>
       <w:r>
         <w:rPr>
-          <w:rFonts w:ascii="Calibri" w:eastAsia="Calibri" w:hAnsi="Calibri" w:cs="Calibri"/>
+          <w:rFonts w:eastAsia="Calibri" w:cstheme="minorHAnsi"/>
           <w:sz w:val="24"/>
           <w:szCs w:val="24"/>
           <w:lang w:val="pt-BR"/>
@@ -2762,7 +2628,7 @@
       </w:r>
       <w:r>
         <w:rPr>
-          <w:rFonts w:ascii="Calibri" w:eastAsia="Calibri" w:hAnsi="Calibri" w:cs="Calibri"/>
+          <w:rFonts w:eastAsia="Calibri" w:cstheme="minorHAnsi"/>
           <w:sz w:val="24"/>
           <w:szCs w:val="24"/>
           <w:lang w:val="pt-BR"/>
@@ -2771,7 +2637,7 @@
       </w:r>
       <w:r>
         <w:rPr>
-          <w:rFonts w:ascii="Calibri" w:eastAsia="Calibri" w:hAnsi="Calibri" w:cs="Calibri"/>
+          <w:rFonts w:eastAsia="Calibri" w:cstheme="minorHAnsi"/>
           <w:sz w:val="24"/>
           <w:szCs w:val="24"/>
           <w:lang w:val="pt-BR"/>
@@ -2780,7 +2646,7 @@
       </w:r>
       <w:r>
         <w:rPr>
-          <w:rFonts w:ascii="Calibri" w:eastAsia="Calibri" w:hAnsi="Calibri" w:cs="Calibri"/>
+          <w:rFonts w:eastAsia="Calibri" w:cstheme="minorHAnsi"/>
           <w:sz w:val="24"/>
           <w:szCs w:val="24"/>
           <w:lang w:val="pt-BR"/>

</xml_diff>